<commit_message>
feat: finished wk4 work
</commit_message>
<xml_diff>
--- a/Wk4/EJB_Implementation.docx
+++ b/Wk4/EJB_Implementation.docx
@@ -161,7 +161,7 @@
         <w:rPr>
           <w:rFonts w:ascii="Times New Roman" w:hAnsi="Times New Roman"/>
         </w:rPr>
-        <w:t>26</w:t>
+        <w:t>25</w:t>
       </w:r>
       <w:r>
         <w:rPr>
@@ -265,13 +265,31 @@
         <w:rPr>
           <w:rFonts w:ascii="Times New Roman" w:hAnsi="Times New Roman"/>
         </w:rPr>
-        <w:t xml:space="preserve">The applications built in this assignment </w:t>
-      </w:r>
-      <w:r>
-        <w:rPr>
-          <w:rFonts w:ascii="Times New Roman" w:hAnsi="Times New Roman"/>
-        </w:rPr>
-        <w:t>build on the assignment code from last week</w:t>
+        <w:t xml:space="preserve">The </w:t>
+      </w:r>
+      <w:r>
+        <w:rPr>
+          <w:rFonts w:ascii="Times New Roman" w:hAnsi="Times New Roman"/>
+        </w:rPr>
+        <w:t>additions to code in this assignment involved adding</w:t>
+      </w:r>
+      <w:r>
+        <w:rPr>
+          <w:rFonts w:ascii="Times New Roman" w:hAnsi="Times New Roman"/>
+        </w:rPr>
+        <w:t xml:space="preserve"> </w:t>
+      </w:r>
+      <w:r>
+        <w:rPr>
+          <w:rFonts w:ascii="Times New Roman" w:hAnsi="Times New Roman"/>
+        </w:rPr>
+        <w:t xml:space="preserve">Enterprise Java Beans to implement business logic. </w:t>
+      </w:r>
+      <w:r>
+        <w:rPr>
+          <w:rFonts w:ascii="Times New Roman" w:hAnsi="Times New Roman"/>
+        </w:rPr>
+        <w:t>The business logic classes perform simple tasks using the POJO’s in the “beans” package, like populating a list of orders</w:t>
       </w:r>
       <w:r>
         <w:rPr>
@@ -283,61 +301,7 @@
         <w:rPr>
           <w:rFonts w:ascii="Times New Roman" w:hAnsi="Times New Roman"/>
         </w:rPr>
-        <w:t xml:space="preserve"> Validation is added </w:t>
-      </w:r>
-      <w:r>
-        <w:rPr>
-          <w:rFonts w:ascii="Times New Roman" w:hAnsi="Times New Roman"/>
-        </w:rPr>
-        <w:t>to the Java Managed Beans and JSF forms to enforce input data restrictions.</w:t>
-      </w:r>
-      <w:r>
-        <w:rPr>
-          <w:rFonts w:ascii="Times New Roman" w:hAnsi="Times New Roman"/>
-        </w:rPr>
-        <w:t xml:space="preserve"> I replaced the bare XHTML with use of a general layout, comprised of </w:t>
-      </w:r>
-      <w:r>
-        <w:rPr>
-          <w:rFonts w:ascii="Times New Roman" w:hAnsi="Times New Roman"/>
-        </w:rPr>
-        <w:t xml:space="preserve">smaller </w:t>
-      </w:r>
-      <w:proofErr w:type="spellStart"/>
-      <w:proofErr w:type="gramStart"/>
-      <w:r>
-        <w:rPr>
-          <w:rFonts w:ascii="Times New Roman" w:hAnsi="Times New Roman"/>
-        </w:rPr>
-        <w:t>ui:composition</w:t>
-      </w:r>
-      <w:proofErr w:type="spellEnd"/>
-      <w:proofErr w:type="gramEnd"/>
-      <w:r>
-        <w:rPr>
-          <w:rFonts w:ascii="Times New Roman" w:hAnsi="Times New Roman"/>
-        </w:rPr>
-        <w:t xml:space="preserve"> JSF view components. Now, every page has the same header/footer layout. </w:t>
-      </w:r>
-      <w:r>
-        <w:rPr>
-          <w:rFonts w:ascii="Times New Roman" w:hAnsi="Times New Roman"/>
-        </w:rPr>
-        <w:t xml:space="preserve">Furthermore, the use and styling flexibility of JSF data grids was explored on the </w:t>
-      </w:r>
-      <w:proofErr w:type="spellStart"/>
-      <w:r>
-        <w:rPr>
-          <w:rFonts w:ascii="Times New Roman" w:hAnsi="Times New Roman"/>
-        </w:rPr>
-        <w:t>TestResponse.xhtml</w:t>
-      </w:r>
-      <w:proofErr w:type="spellEnd"/>
-      <w:r>
-        <w:rPr>
-          <w:rFonts w:ascii="Times New Roman" w:hAnsi="Times New Roman"/>
-        </w:rPr>
-        <w:t xml:space="preserve"> page.</w:t>
+        <w:t xml:space="preserve"> A timer service was programmed additionally to log messages on a fixed interval.</w:t>
       </w:r>
     </w:p>
     <w:p>
@@ -649,13 +613,7 @@
         <w:rPr>
           <w:rFonts w:ascii="Times New Roman" w:hAnsi="Times New Roman"/>
         </w:rPr>
-        <w:t>FormController.java</w:t>
-      </w:r>
-      <w:r>
-        <w:rPr>
-          <w:rFonts w:ascii="Times New Roman" w:hAnsi="Times New Roman"/>
-        </w:rPr>
-        <w:t xml:space="preserve"> (Managed Bean)</w:t>
+        <w:t>MyTimerService.java</w:t>
       </w:r>
     </w:p>
     <w:p>
@@ -673,31 +631,63 @@
         <w:rPr>
           <w:rFonts w:ascii="Times New Roman" w:hAnsi="Times New Roman"/>
         </w:rPr>
+        <w:t>Methods: constructor, setTimer, programmicTimer, scheduledTimeout</w:t>
+      </w:r>
+    </w:p>
+    <w:p>
+      <w:pPr>
+        <w:pStyle w:val="BodyText2"/>
+        <w:numPr>
+          <w:ilvl w:val="1"/>
+          <w:numId w:val="2"/>
+        </w:numPr>
+        <w:rPr>
+          <w:rFonts w:ascii="Times New Roman" w:hAnsi="Times New Roman"/>
+        </w:rPr>
+      </w:pPr>
+      <w:r>
+        <w:rPr>
+          <w:rFonts w:ascii="Times New Roman" w:hAnsi="Times New Roman"/>
+        </w:rPr>
         <w:lastRenderedPageBreak/>
+        <w:t>FormController.java</w:t>
+      </w:r>
+      <w:r>
+        <w:rPr>
+          <w:rFonts w:ascii="Times New Roman" w:hAnsi="Times New Roman"/>
+        </w:rPr>
+        <w:t xml:space="preserve"> (Managed Bean)</w:t>
+      </w:r>
+    </w:p>
+    <w:p>
+      <w:pPr>
+        <w:pStyle w:val="BodyText2"/>
+        <w:numPr>
+          <w:ilvl w:val="2"/>
+          <w:numId w:val="2"/>
+        </w:numPr>
+        <w:rPr>
+          <w:rFonts w:ascii="Times New Roman" w:hAnsi="Times New Roman"/>
+        </w:rPr>
+      </w:pPr>
+      <w:r>
+        <w:rPr>
+          <w:rFonts w:ascii="Times New Roman" w:hAnsi="Times New Roman"/>
+        </w:rPr>
         <w:t xml:space="preserve">Methods: </w:t>
       </w:r>
-      <w:proofErr w:type="spellStart"/>
-      <w:r>
-        <w:rPr>
-          <w:rFonts w:ascii="Times New Roman" w:hAnsi="Times New Roman"/>
-        </w:rPr>
-        <w:t>onSubmit</w:t>
-      </w:r>
-      <w:proofErr w:type="spellEnd"/>
-      <w:r>
-        <w:rPr>
-          <w:rFonts w:ascii="Times New Roman" w:hAnsi="Times New Roman"/>
-        </w:rPr>
-        <w:t xml:space="preserve">, </w:t>
-      </w:r>
-      <w:proofErr w:type="spellStart"/>
-      <w:r>
-        <w:rPr>
-          <w:rFonts w:ascii="Times New Roman" w:hAnsi="Times New Roman"/>
-        </w:rPr>
-        <w:t>onFlash</w:t>
-      </w:r>
-      <w:proofErr w:type="spellEnd"/>
+      <w:r>
+        <w:rPr>
+          <w:rFonts w:ascii="Times New Roman" w:hAnsi="Times New Roman"/>
+        </w:rPr>
+        <w:t>onSubmit, onFlash</w:t>
+      </w:r>
+      <w:r>
+        <w:rPr>
+          <w:rFonts w:ascii="Times New Roman" w:hAnsi="Times New Roman"/>
+        </w:rPr>
+        <w:t>, getService</w:t>
+      </w:r>
     </w:p>
     <w:p>
       <w:pPr>
@@ -753,14 +743,12 @@
           <w:rFonts w:ascii="Times New Roman" w:hAnsi="Times New Roman"/>
         </w:rPr>
       </w:pPr>
-      <w:proofErr w:type="spellStart"/>
       <w:r>
         <w:rPr>
           <w:rFonts w:ascii="Times New Roman" w:hAnsi="Times New Roman"/>
         </w:rPr>
         <w:t>TestForm.xhtml</w:t>
       </w:r>
-      <w:proofErr w:type="spellEnd"/>
     </w:p>
     <w:p>
       <w:pPr>
@@ -773,14 +761,12 @@
           <w:rFonts w:ascii="Times New Roman" w:hAnsi="Times New Roman"/>
         </w:rPr>
       </w:pPr>
-      <w:proofErr w:type="spellStart"/>
       <w:r>
         <w:rPr>
           <w:rFonts w:ascii="Times New Roman" w:hAnsi="Times New Roman"/>
         </w:rPr>
         <w:t>TestResponse.xhtml</w:t>
       </w:r>
-      <w:proofErr w:type="spellEnd"/>
     </w:p>
     <w:p>
       <w:pPr>
@@ -864,49 +850,7 @@
         <w:rPr>
           <w:rFonts w:ascii="Times New Roman" w:hAnsi="Times New Roman"/>
         </w:rPr>
-        <w:t xml:space="preserve">This assignment sees the first use of Enterprise Java Beans (EJBs) for this course. The first step is to create a simple service interface and EJB implementation, which should be injected into the </w:t>
-      </w:r>
-      <w:proofErr w:type="spellStart"/>
-      <w:r>
-        <w:rPr>
-          <w:rFonts w:ascii="Times New Roman" w:hAnsi="Times New Roman"/>
-        </w:rPr>
-        <w:t>FormController</w:t>
-      </w:r>
-      <w:proofErr w:type="spellEnd"/>
-      <w:r>
-        <w:rPr>
-          <w:rFonts w:ascii="Times New Roman" w:hAnsi="Times New Roman"/>
-        </w:rPr>
-        <w:t xml:space="preserve"> when instantiated. As can be seen in the screenshot below, the “test” method prints a simple message when it runs from the </w:t>
-      </w:r>
-      <w:proofErr w:type="spellStart"/>
-      <w:r>
-        <w:rPr>
-          <w:rFonts w:ascii="Times New Roman" w:hAnsi="Times New Roman"/>
-        </w:rPr>
-        <w:t>FormController’s</w:t>
-      </w:r>
-      <w:proofErr w:type="spellEnd"/>
-      <w:r>
-        <w:rPr>
-          <w:rFonts w:ascii="Times New Roman" w:hAnsi="Times New Roman"/>
-        </w:rPr>
-        <w:t xml:space="preserve"> “</w:t>
-      </w:r>
-      <w:proofErr w:type="spellStart"/>
-      <w:r>
-        <w:rPr>
-          <w:rFonts w:ascii="Times New Roman" w:hAnsi="Times New Roman"/>
-        </w:rPr>
-        <w:t>onSubmit</w:t>
-      </w:r>
-      <w:proofErr w:type="spellEnd"/>
-      <w:r>
-        <w:rPr>
-          <w:rFonts w:ascii="Times New Roman" w:hAnsi="Times New Roman"/>
-        </w:rPr>
-        <w:t>” method.</w:t>
+        <w:t>This assignment sees the first use of Enterprise Java Beans (EJBs) for this course. The first step is to create a simple service interface and EJB implementation, which should be injected into the FormController when instantiated. As can be seen in the screenshot below, the “test” method prints a simple message when it runs from the FormController’s “onSubmit” method.</w:t>
       </w:r>
     </w:p>
     <w:p>
@@ -1050,63 +994,7 @@
         <w:rPr>
           <w:rFonts w:ascii="Times New Roman" w:hAnsi="Times New Roman"/>
         </w:rPr>
-        <w:t xml:space="preserve">The next phase of this assignment required adding class-scoped lists of orders to these beans. Once a public </w:t>
-      </w:r>
-      <w:proofErr w:type="spellStart"/>
-      <w:r>
-        <w:rPr>
-          <w:rFonts w:ascii="Times New Roman" w:hAnsi="Times New Roman"/>
-        </w:rPr>
-        <w:t>getService</w:t>
-      </w:r>
-      <w:proofErr w:type="spellEnd"/>
-      <w:r>
-        <w:rPr>
-          <w:rFonts w:ascii="Times New Roman" w:hAnsi="Times New Roman"/>
-        </w:rPr>
-        <w:t xml:space="preserve"> method was made available to the JSF pages via the </w:t>
-      </w:r>
-      <w:proofErr w:type="spellStart"/>
-      <w:r>
-        <w:rPr>
-          <w:rFonts w:ascii="Times New Roman" w:hAnsi="Times New Roman"/>
-        </w:rPr>
-        <w:t>FormController</w:t>
-      </w:r>
-      <w:proofErr w:type="spellEnd"/>
-      <w:r>
-        <w:rPr>
-          <w:rFonts w:ascii="Times New Roman" w:hAnsi="Times New Roman"/>
-        </w:rPr>
-        <w:t xml:space="preserve">, the </w:t>
-      </w:r>
-      <w:proofErr w:type="spellStart"/>
-      <w:r>
-        <w:rPr>
-          <w:rFonts w:ascii="Times New Roman" w:hAnsi="Times New Roman"/>
-        </w:rPr>
-        <w:t>TestResponse</w:t>
-      </w:r>
-      <w:proofErr w:type="spellEnd"/>
-      <w:r>
-        <w:rPr>
-          <w:rFonts w:ascii="Times New Roman" w:hAnsi="Times New Roman"/>
-        </w:rPr>
-        <w:t xml:space="preserve"> page can now display data directly from the EJBs. The first screenshot below shows the results of tying the AnotherOrdersBusinessService bean into the controller. The second shows the list of orders associated with the </w:t>
-      </w:r>
-      <w:proofErr w:type="spellStart"/>
-      <w:r>
-        <w:rPr>
-          <w:rFonts w:ascii="Times New Roman" w:hAnsi="Times New Roman"/>
-        </w:rPr>
-        <w:t>OrdersBusinessService</w:t>
-      </w:r>
-      <w:proofErr w:type="spellEnd"/>
-      <w:r>
-        <w:rPr>
-          <w:rFonts w:ascii="Times New Roman" w:hAnsi="Times New Roman"/>
-        </w:rPr>
-        <w:t xml:space="preserve"> EJB. You can see the applicable strings from each Bean still printing in the console from their respective “test” methods.</w:t>
+        <w:t>The next phase of this assignment required adding class-scoped lists of orders to these beans. Once a public getService method was made available to the JSF pages via the FormController, the TestResponse page can now display data directly from the EJBs. The first screenshot below shows the results of tying the AnotherOrdersBusinessService bean into the controller. The second shows the list of orders associated with the OrdersBusinessService EJB. You can see the applicable strings from each Bean still printing in the console from their respective “test” methods.</w:t>
       </w:r>
     </w:p>
     <w:p>
@@ -1222,8 +1110,86 @@
         </w:drawing>
       </w:r>
     </w:p>
+    <w:p>
+      <w:pPr>
+        <w:pStyle w:val="BodyText2"/>
+        <w:ind w:firstLine="0"/>
+        <w:rPr>
+          <w:rFonts w:ascii="Times New Roman" w:hAnsi="Times New Roman"/>
+        </w:rPr>
+      </w:pPr>
+      <w:r>
+        <w:rPr>
+          <w:rFonts w:ascii="Times New Roman" w:hAnsi="Times New Roman"/>
+        </w:rPr>
+        <w:lastRenderedPageBreak/>
+        <w:t>The very last requirement to complete this assignment was to implement a timer-triggered console logging process, using EJBs. Once injected into the FormController, the timer service would continue to log the message defined in the “@Timeout”-annotated method on a fixed interval.</w:t>
+      </w:r>
+      <w:r>
+        <w:rPr>
+          <w:rFonts w:ascii="Times New Roman" w:hAnsi="Times New Roman"/>
+        </w:rPr>
+        <w:t xml:space="preserve"> The timeout on this bean was set to 10 seconds, which shows when the timestamps between the last and second-last console lines are compared.</w:t>
+      </w:r>
+    </w:p>
+    <w:p>
+      <w:pPr>
+        <w:pStyle w:val="BodyText2"/>
+        <w:ind w:firstLine="0"/>
+        <w:rPr>
+          <w:rFonts w:ascii="Times New Roman" w:hAnsi="Times New Roman"/>
+        </w:rPr>
+      </w:pPr>
+      <w:r>
+        <w:rPr>
+          <w:rFonts w:ascii="Times New Roman" w:hAnsi="Times New Roman"/>
+          <w:noProof/>
+        </w:rPr>
+        <w:drawing>
+          <wp:inline distT="0" distB="0" distL="0" distR="0" wp14:anchorId="2D53CF6C" wp14:editId="10DDD2BB">
+            <wp:extent cx="5943600" cy="3804285"/>
+            <wp:effectExtent l="0" t="0" r="0" b="5715"/>
+            <wp:docPr id="13" name="Picture 13" descr="A screenshot of a computer screen&#10;&#10;Description automatically generated"/>
+            <wp:cNvGraphicFramePr>
+              <a:graphicFrameLocks xmlns:a="http://schemas.openxmlformats.org/drawingml/2006/main" noChangeAspect="1"/>
+            </wp:cNvGraphicFramePr>
+            <a:graphic xmlns:a="http://schemas.openxmlformats.org/drawingml/2006/main">
+              <a:graphicData uri="http://schemas.openxmlformats.org/drawingml/2006/picture">
+                <pic:pic xmlns:pic="http://schemas.openxmlformats.org/drawingml/2006/picture">
+                  <pic:nvPicPr>
+                    <pic:cNvPr id="13" name="Picture 13" descr="A screenshot of a computer screen&#10;&#10;Description automatically generated"/>
+                    <pic:cNvPicPr/>
+                  </pic:nvPicPr>
+                  <pic:blipFill>
+                    <a:blip r:embed="rId21" cstate="print">
+                      <a:extLst>
+                        <a:ext uri="{28A0092B-C50C-407E-A947-70E740481C1C}">
+                          <a14:useLocalDpi xmlns:a14="http://schemas.microsoft.com/office/drawing/2010/main" val="0"/>
+                        </a:ext>
+                      </a:extLst>
+                    </a:blip>
+                    <a:stretch>
+                      <a:fillRect/>
+                    </a:stretch>
+                  </pic:blipFill>
+                  <pic:spPr>
+                    <a:xfrm>
+                      <a:off x="0" y="0"/>
+                      <a:ext cx="5943600" cy="3804285"/>
+                    </a:xfrm>
+                    <a:prstGeom prst="rect">
+                      <a:avLst/>
+                    </a:prstGeom>
+                  </pic:spPr>
+                </pic:pic>
+              </a:graphicData>
+            </a:graphic>
+          </wp:inline>
+        </w:drawing>
+      </w:r>
+    </w:p>
     <w:sectPr>
-      <w:headerReference w:type="default" r:id="rId21"/>
+      <w:headerReference w:type="default" r:id="rId22"/>
       <w:pgSz w:w="12240" w:h="15840" w:code="1"/>
       <w:pgMar w:top="1440" w:right="1440" w:bottom="1440" w:left="1440" w:header="720" w:footer="720" w:gutter="0"/>
       <w:pgNumType w:start="2"/>

</xml_diff>